<commit_message>
Add a versao em C.
</commit_message>
<xml_diff>
--- a/doc/Weibull_inv.docx
+++ b/doc/Weibull_inv.docx
@@ -119,7 +119,7 @@
         <w:rPr>
           <w:position w:val="-4"/>
         </w:rPr>
-        <w:object w:dxaOrig="180" w:dyaOrig="279">
+        <w:object w:dxaOrig="180" w:dyaOrig="279" w14:anchorId="52901FF9">
           <v:shapetype id="_x0000_t75" coordsize="21600,21600" o:spt="75" o:preferrelative="t" path="m@4@5l@4@11@9@11@9@5xe" filled="f" stroked="f">
             <v:stroke joinstyle="miter"/>
             <v:formulas>
@@ -139,10 +139,10 @@
             <v:path o:extrusionok="f" gradientshapeok="t" o:connecttype="rect"/>
             <o:lock v:ext="edit" aspectratio="t"/>
           </v:shapetype>
-          <v:shape id="_x0000_i1094" type="#_x0000_t75" style="width:9pt;height:14.25pt" o:ole="">
+          <v:shape id="_x0000_i1025" type="#_x0000_t75" style="width:9pt;height:14.25pt" o:ole="">
             <v:imagedata r:id="rId4" o:title=""/>
           </v:shape>
-          <o:OLEObject Type="Embed" ProgID="Equation.DSMT4" ShapeID="_x0000_i1094" DrawAspect="Content" ObjectID="_1645189193" r:id="rId5"/>
+          <o:OLEObject Type="Embed" ProgID="Equation.DSMT4" ShapeID="_x0000_i1025" DrawAspect="Content" ObjectID="_1646326468" r:id="rId5"/>
         </w:object>
       </w:r>
       <w:r>
@@ -158,11 +158,11 @@
         <w:rPr>
           <w:position w:val="-34"/>
         </w:rPr>
-        <w:object w:dxaOrig="2400" w:dyaOrig="800">
-          <v:shape id="_x0000_i1175" type="#_x0000_t75" style="width:120pt;height:39.75pt" o:ole="">
+        <w:object w:dxaOrig="2400" w:dyaOrig="800" w14:anchorId="7E2784F8">
+          <v:shape id="_x0000_i1026" type="#_x0000_t75" style="width:120pt;height:39.75pt" o:ole="">
             <v:imagedata r:id="rId6" o:title=""/>
           </v:shape>
-          <o:OLEObject Type="Embed" ProgID="Equation.DSMT4" ShapeID="_x0000_i1175" DrawAspect="Content" ObjectID="_1645189194" r:id="rId7"/>
+          <o:OLEObject Type="Embed" ProgID="Equation.DSMT4" ShapeID="_x0000_i1026" DrawAspect="Content" ObjectID="_1646326469" r:id="rId7"/>
         </w:object>
       </w:r>
       <w:r>
@@ -202,25 +202,51 @@
       <w:r>
         <w:instrText>(</w:instrText>
       </w:r>
-      <w:fldSimple w:instr=" SEQ MTSec \c \* Arabic \* MERGEFORMAT ">
-        <w:r>
-          <w:rPr>
-            <w:noProof/>
-          </w:rPr>
-          <w:instrText>1</w:instrText>
-        </w:r>
-      </w:fldSimple>
+      <w:r>
+        <w:fldChar w:fldCharType="begin"/>
+      </w:r>
+      <w:r>
+        <w:instrText xml:space="preserve"> SEQ MTSec \c \* Arabic \* MERGEFORMAT </w:instrText>
+      </w:r>
+      <w:r>
+        <w:fldChar w:fldCharType="separate"/>
+      </w:r>
+      <w:r>
+        <w:rPr>
+          <w:noProof/>
+        </w:rPr>
+        <w:instrText>1</w:instrText>
+      </w:r>
+      <w:r>
+        <w:rPr>
+          <w:noProof/>
+        </w:rPr>
+        <w:fldChar w:fldCharType="end"/>
+      </w:r>
       <w:r>
         <w:instrText>.</w:instrText>
       </w:r>
-      <w:fldSimple w:instr=" SEQ MTEqn \c \* Arabic \* MERGEFORMAT ">
-        <w:r>
-          <w:rPr>
-            <w:noProof/>
-          </w:rPr>
-          <w:instrText>1</w:instrText>
-        </w:r>
-      </w:fldSimple>
+      <w:r>
+        <w:fldChar w:fldCharType="begin"/>
+      </w:r>
+      <w:r>
+        <w:instrText xml:space="preserve"> SEQ MTEqn \c \* Arabic \* MERGEFORMAT </w:instrText>
+      </w:r>
+      <w:r>
+        <w:fldChar w:fldCharType="separate"/>
+      </w:r>
+      <w:r>
+        <w:rPr>
+          <w:noProof/>
+        </w:rPr>
+        <w:instrText>1</w:instrText>
+      </w:r>
+      <w:r>
+        <w:rPr>
+          <w:noProof/>
+        </w:rPr>
+        <w:fldChar w:fldCharType="end"/>
+      </w:r>
       <w:r>
         <w:instrText>)</w:instrText>
       </w:r>
@@ -240,11 +266,11 @@
         <w:rPr>
           <w:position w:val="-6"/>
         </w:rPr>
-        <w:object w:dxaOrig="240" w:dyaOrig="220">
-          <v:shape id="_x0000_i1056" type="#_x0000_t75" style="width:12pt;height:11.25pt" o:ole="">
+        <w:object w:dxaOrig="240" w:dyaOrig="220" w14:anchorId="4D25256A">
+          <v:shape id="_x0000_i1027" type="#_x0000_t75" style="width:12pt;height:11.25pt" o:ole="">
             <v:imagedata r:id="rId8" o:title=""/>
           </v:shape>
-          <o:OLEObject Type="Embed" ProgID="Equation.DSMT4" ShapeID="_x0000_i1056" DrawAspect="Content" ObjectID="_1645189195" r:id="rId9"/>
+          <o:OLEObject Type="Embed" ProgID="Equation.DSMT4" ShapeID="_x0000_i1027" DrawAspect="Content" ObjectID="_1646326470" r:id="rId9"/>
         </w:object>
       </w:r>
       <w:r>
@@ -254,11 +280,11 @@
         <w:rPr>
           <w:position w:val="-4"/>
         </w:rPr>
-        <w:object w:dxaOrig="200" w:dyaOrig="200">
-          <v:shape id="_x0000_i1062" type="#_x0000_t75" style="width:9.75pt;height:9.75pt" o:ole="">
+        <w:object w:dxaOrig="200" w:dyaOrig="200" w14:anchorId="25192F26">
+          <v:shape id="_x0000_i1028" type="#_x0000_t75" style="width:9.75pt;height:9.75pt" o:ole="">
             <v:imagedata r:id="rId10" o:title=""/>
           </v:shape>
-          <o:OLEObject Type="Embed" ProgID="Equation.DSMT4" ShapeID="_x0000_i1062" DrawAspect="Content" ObjectID="_1645189196" r:id="rId11"/>
+          <o:OLEObject Type="Embed" ProgID="Equation.DSMT4" ShapeID="_x0000_i1028" DrawAspect="Content" ObjectID="_1646326471" r:id="rId11"/>
         </w:object>
       </w:r>
       <w:r>
@@ -276,11 +302,11 @@
         <w:rPr>
           <w:position w:val="-58"/>
         </w:rPr>
-        <w:object w:dxaOrig="639" w:dyaOrig="1280">
-          <v:shape id="_x0000_i1265" type="#_x0000_t75" style="width:32.25pt;height:63.75pt" o:ole="">
+        <w:object w:dxaOrig="639" w:dyaOrig="1280" w14:anchorId="52327DE6">
+          <v:shape id="_x0000_i1029" type="#_x0000_t75" style="width:32.25pt;height:63.75pt" o:ole="">
             <v:imagedata r:id="rId12" o:title=""/>
           </v:shape>
-          <o:OLEObject Type="Embed" ProgID="Equation.DSMT4" ShapeID="_x0000_i1265" DrawAspect="Content" ObjectID="_1645189197" r:id="rId13"/>
+          <o:OLEObject Type="Embed" ProgID="Equation.DSMT4" ShapeID="_x0000_i1029" DrawAspect="Content" ObjectID="_1646326472" r:id="rId13"/>
         </w:object>
       </w:r>
       <w:r>
@@ -308,25 +334,51 @@
       <w:r>
         <w:instrText>(</w:instrText>
       </w:r>
-      <w:fldSimple w:instr=" SEQ MTSec \c \* Arabic \* MERGEFORMAT ">
-        <w:r>
-          <w:rPr>
-            <w:noProof/>
-          </w:rPr>
-          <w:instrText>1</w:instrText>
-        </w:r>
-      </w:fldSimple>
+      <w:r>
+        <w:fldChar w:fldCharType="begin"/>
+      </w:r>
+      <w:r>
+        <w:instrText xml:space="preserve"> SEQ MTSec \c \* Arabic \* MERGEFORMAT </w:instrText>
+      </w:r>
+      <w:r>
+        <w:fldChar w:fldCharType="separate"/>
+      </w:r>
+      <w:r>
+        <w:rPr>
+          <w:noProof/>
+        </w:rPr>
+        <w:instrText>1</w:instrText>
+      </w:r>
+      <w:r>
+        <w:rPr>
+          <w:noProof/>
+        </w:rPr>
+        <w:fldChar w:fldCharType="end"/>
+      </w:r>
       <w:r>
         <w:instrText>.</w:instrText>
       </w:r>
-      <w:fldSimple w:instr=" SEQ MTEqn \c \* Arabic \* MERGEFORMAT ">
-        <w:r>
-          <w:rPr>
-            <w:noProof/>
-          </w:rPr>
-          <w:instrText>2</w:instrText>
-        </w:r>
-      </w:fldSimple>
+      <w:r>
+        <w:fldChar w:fldCharType="begin"/>
+      </w:r>
+      <w:r>
+        <w:instrText xml:space="preserve"> SEQ MTEqn \c \* Arabic \* MERGEFORMAT </w:instrText>
+      </w:r>
+      <w:r>
+        <w:fldChar w:fldCharType="separate"/>
+      </w:r>
+      <w:r>
+        <w:rPr>
+          <w:noProof/>
+        </w:rPr>
+        <w:instrText>2</w:instrText>
+      </w:r>
+      <w:r>
+        <w:rPr>
+          <w:noProof/>
+        </w:rPr>
+        <w:fldChar w:fldCharType="end"/>
+      </w:r>
       <w:r>
         <w:instrText>)</w:instrText>
       </w:r>
@@ -404,11 +456,24 @@
       <w:r>
         <w:instrText xml:space="preserve"> GOTOBUTTON ZEqnNum576703  \* MERGEFORMAT </w:instrText>
       </w:r>
-      <w:fldSimple w:instr=" REF ZEqnNum576703 \* Charformat \! \* MERGEFORMAT ">
-        <w:r>
-          <w:instrText>(1.2)</w:instrText>
-        </w:r>
-      </w:fldSimple>
+      <w:r>
+        <w:fldChar w:fldCharType="begin"/>
+      </w:r>
+      <w:r>
+        <w:instrText xml:space="preserve"> REF ZEqnNum576703 \*</w:instrText>
+      </w:r>
+      <w:r>
+        <w:instrText xml:space="preserve"> Charformat \! \* MERGEFORMAT </w:instrText>
+      </w:r>
+      <w:r>
+        <w:fldChar w:fldCharType="separate"/>
+      </w:r>
+      <w:r>
+        <w:instrText>(1.2)</w:instrText>
+      </w:r>
+      <w:r>
+        <w:fldChar w:fldCharType="end"/>
+      </w:r>
       <w:r>
         <w:fldChar w:fldCharType="end"/>
       </w:r>
@@ -434,11 +499,11 @@
         <w:rPr>
           <w:position w:val="-34"/>
         </w:rPr>
-        <w:object w:dxaOrig="2240" w:dyaOrig="800">
-          <v:shape id="_x0000_i1177" type="#_x0000_t75" style="width:111.75pt;height:39.75pt" o:ole="">
+        <w:object w:dxaOrig="2240" w:dyaOrig="800" w14:anchorId="7614CA20">
+          <v:shape id="_x0000_i1030" type="#_x0000_t75" style="width:111.75pt;height:39.75pt" o:ole="">
             <v:imagedata r:id="rId14" o:title=""/>
           </v:shape>
-          <o:OLEObject Type="Embed" ProgID="Equation.DSMT4" ShapeID="_x0000_i1177" DrawAspect="Content" ObjectID="_1645189198" r:id="rId15"/>
+          <o:OLEObject Type="Embed" ProgID="Equation.DSMT4" ShapeID="_x0000_i1030" DrawAspect="Content" ObjectID="_1646326473" r:id="rId15"/>
         </w:object>
       </w:r>
       <w:r>
@@ -465,25 +530,51 @@
       <w:r>
         <w:instrText>(</w:instrText>
       </w:r>
-      <w:fldSimple w:instr=" SEQ MTSec \c \* Arabic \* MERGEFORMAT ">
-        <w:r>
-          <w:rPr>
-            <w:noProof/>
-          </w:rPr>
-          <w:instrText>1</w:instrText>
-        </w:r>
-      </w:fldSimple>
+      <w:r>
+        <w:fldChar w:fldCharType="begin"/>
+      </w:r>
+      <w:r>
+        <w:instrText xml:space="preserve"> SEQ MTSec \c \* Arabic \* MERGEFORMAT </w:instrText>
+      </w:r>
+      <w:r>
+        <w:fldChar w:fldCharType="separate"/>
+      </w:r>
+      <w:r>
+        <w:rPr>
+          <w:noProof/>
+        </w:rPr>
+        <w:instrText>1</w:instrText>
+      </w:r>
+      <w:r>
+        <w:rPr>
+          <w:noProof/>
+        </w:rPr>
+        <w:fldChar w:fldCharType="end"/>
+      </w:r>
       <w:r>
         <w:instrText>.</w:instrText>
       </w:r>
-      <w:fldSimple w:instr=" SEQ MTEqn \c \* Arabic \* MERGEFORMAT ">
-        <w:r>
-          <w:rPr>
-            <w:noProof/>
-          </w:rPr>
-          <w:instrText>3</w:instrText>
-        </w:r>
-      </w:fldSimple>
+      <w:r>
+        <w:fldChar w:fldCharType="begin"/>
+      </w:r>
+      <w:r>
+        <w:instrText xml:space="preserve"> SEQ MTEqn \c \* Arabic \* MERGEFORMAT </w:instrText>
+      </w:r>
+      <w:r>
+        <w:fldChar w:fldCharType="separate"/>
+      </w:r>
+      <w:r>
+        <w:rPr>
+          <w:noProof/>
+        </w:rPr>
+        <w:instrText>3</w:instrText>
+      </w:r>
+      <w:r>
+        <w:rPr>
+          <w:noProof/>
+        </w:rPr>
+        <w:fldChar w:fldCharType="end"/>
+      </w:r>
       <w:r>
         <w:instrText>)</w:instrText>
       </w:r>
@@ -538,11 +629,11 @@
         <w:rPr>
           <w:position w:val="-34"/>
         </w:rPr>
-        <w:object w:dxaOrig="2299" w:dyaOrig="800">
-          <v:shape id="_x0000_i1219" type="#_x0000_t75" style="width:114.75pt;height:39.75pt" o:ole="">
+        <w:object w:dxaOrig="2299" w:dyaOrig="800" w14:anchorId="169B2B35">
+          <v:shape id="_x0000_i1031" type="#_x0000_t75" style="width:114.75pt;height:39.75pt" o:ole="">
             <v:imagedata r:id="rId16" o:title=""/>
           </v:shape>
-          <o:OLEObject Type="Embed" ProgID="Equation.DSMT4" ShapeID="_x0000_i1219" DrawAspect="Content" ObjectID="_1645189199" r:id="rId17"/>
+          <o:OLEObject Type="Embed" ProgID="Equation.DSMT4" ShapeID="_x0000_i1031" DrawAspect="Content" ObjectID="_1646326474" r:id="rId17"/>
         </w:object>
       </w:r>
       <w:r>
@@ -570,25 +661,51 @@
       <w:r>
         <w:instrText>(</w:instrText>
       </w:r>
-      <w:fldSimple w:instr=" SEQ MTSec \c \* Arabic \* MERGEFORMAT ">
-        <w:r>
-          <w:rPr>
-            <w:noProof/>
-          </w:rPr>
-          <w:instrText>1</w:instrText>
-        </w:r>
-      </w:fldSimple>
+      <w:r>
+        <w:fldChar w:fldCharType="begin"/>
+      </w:r>
+      <w:r>
+        <w:instrText xml:space="preserve"> SEQ MTSec \c \* Arabic \* MERGEFORMAT </w:instrText>
+      </w:r>
+      <w:r>
+        <w:fldChar w:fldCharType="separate"/>
+      </w:r>
+      <w:r>
+        <w:rPr>
+          <w:noProof/>
+        </w:rPr>
+        <w:instrText>1</w:instrText>
+      </w:r>
+      <w:r>
+        <w:rPr>
+          <w:noProof/>
+        </w:rPr>
+        <w:fldChar w:fldCharType="end"/>
+      </w:r>
       <w:r>
         <w:instrText>.</w:instrText>
       </w:r>
-      <w:fldSimple w:instr=" SEQ MTEqn \c \* Arabic \* MERGEFORMAT ">
-        <w:r>
-          <w:rPr>
-            <w:noProof/>
-          </w:rPr>
-          <w:instrText>4</w:instrText>
-        </w:r>
-      </w:fldSimple>
+      <w:r>
+        <w:fldChar w:fldCharType="begin"/>
+      </w:r>
+      <w:r>
+        <w:instrText xml:space="preserve"> SEQ MTEqn \c \* Arabic \* MERGEFORMAT </w:instrText>
+      </w:r>
+      <w:r>
+        <w:fldChar w:fldCharType="separate"/>
+      </w:r>
+      <w:r>
+        <w:rPr>
+          <w:noProof/>
+        </w:rPr>
+        <w:instrText>4</w:instrText>
+      </w:r>
+      <w:r>
+        <w:rPr>
+          <w:noProof/>
+        </w:rPr>
+        <w:fldChar w:fldCharType="end"/>
+      </w:r>
       <w:r>
         <w:instrText>)</w:instrText>
       </w:r>
@@ -607,13 +724,7 @@
         <w:rPr>
           <w:rFonts w:ascii="Times New Roman" w:hAnsi="Times New Roman" w:cs="Times New Roman"/>
         </w:rPr>
-        <w:t>P</w:t>
-      </w:r>
-      <w:r>
-        <w:rPr>
-          <w:rFonts w:ascii="Times New Roman" w:hAnsi="Times New Roman" w:cs="Times New Roman"/>
-        </w:rPr>
-        <w:t xml:space="preserve">elas equações </w:t>
+        <w:t xml:space="preserve">Pelas equações </w:t>
       </w:r>
       <w:r>
         <w:rPr>
@@ -684,11 +795,11 @@
           <w:iCs/>
           <w:position w:val="-6"/>
         </w:rPr>
-        <w:object w:dxaOrig="900" w:dyaOrig="279">
-          <v:shape id="_x0000_i1280" type="#_x0000_t75" style="width:45pt;height:14.25pt" o:ole="">
+        <w:object w:dxaOrig="900" w:dyaOrig="279" w14:anchorId="59D55436">
+          <v:shape id="_x0000_i1032" type="#_x0000_t75" style="width:45pt;height:14.25pt" o:ole="">
             <v:imagedata r:id="rId18" o:title=""/>
           </v:shape>
-          <o:OLEObject Type="Embed" ProgID="Equation.DSMT4" ShapeID="_x0000_i1280" DrawAspect="Content" ObjectID="_1645189200" r:id="rId19"/>
+          <o:OLEObject Type="Embed" ProgID="Equation.DSMT4" ShapeID="_x0000_i1032" DrawAspect="Content" ObjectID="_1646326475" r:id="rId19"/>
         </w:object>
       </w:r>
       <w:r>
@@ -696,21 +807,7 @@
           <w:rFonts w:ascii="Times New Roman" w:hAnsi="Times New Roman" w:cs="Times New Roman"/>
           <w:iCs/>
         </w:rPr>
-        <w:t>.</w:t>
-      </w:r>
-      <w:r>
-        <w:rPr>
-          <w:rFonts w:ascii="Times New Roman" w:hAnsi="Times New Roman" w:cs="Times New Roman"/>
-          <w:iCs/>
-        </w:rPr>
-        <w:t xml:space="preserve"> </w:t>
-      </w:r>
-      <w:r>
-        <w:rPr>
-          <w:rFonts w:ascii="Times New Roman" w:hAnsi="Times New Roman" w:cs="Times New Roman"/>
-          <w:iCs/>
-        </w:rPr>
-        <w:t>A u</w:t>
+        <w:t>. A u</w:t>
       </w:r>
       <w:r>
         <w:rPr>
@@ -791,11 +888,11 @@
         <w:rPr>
           <w:position w:val="-52"/>
         </w:rPr>
-        <w:object w:dxaOrig="4459" w:dyaOrig="1160">
-          <v:shape id="_x0000_i1263" type="#_x0000_t75" style="width:222.75pt;height:57.75pt" o:ole="">
+        <w:object w:dxaOrig="4459" w:dyaOrig="1160" w14:anchorId="680C9227">
+          <v:shape id="_x0000_i1033" type="#_x0000_t75" style="width:222.75pt;height:57.75pt" o:ole="">
             <v:imagedata r:id="rId20" o:title=""/>
           </v:shape>
-          <o:OLEObject Type="Embed" ProgID="Equation.DSMT4" ShapeID="_x0000_i1263" DrawAspect="Content" ObjectID="_1645189201" r:id="rId21"/>
+          <o:OLEObject Type="Embed" ProgID="Equation.DSMT4" ShapeID="_x0000_i1033" DrawAspect="Content" ObjectID="_1646326476" r:id="rId21"/>
         </w:object>
       </w:r>
       <w:r>
@@ -822,25 +919,51 @@
       <w:r>
         <w:instrText>(</w:instrText>
       </w:r>
-      <w:fldSimple w:instr=" SEQ MTSec \c \* Arabic \* MERGEFORMAT ">
-        <w:r>
-          <w:rPr>
-            <w:noProof/>
-          </w:rPr>
-          <w:instrText>1</w:instrText>
-        </w:r>
-      </w:fldSimple>
+      <w:r>
+        <w:fldChar w:fldCharType="begin"/>
+      </w:r>
+      <w:r>
+        <w:instrText xml:space="preserve"> SEQ MTSec \c \* Arabic \* MERGEFORMAT </w:instrText>
+      </w:r>
+      <w:r>
+        <w:fldChar w:fldCharType="separate"/>
+      </w:r>
+      <w:r>
+        <w:rPr>
+          <w:noProof/>
+        </w:rPr>
+        <w:instrText>1</w:instrText>
+      </w:r>
+      <w:r>
+        <w:rPr>
+          <w:noProof/>
+        </w:rPr>
+        <w:fldChar w:fldCharType="end"/>
+      </w:r>
       <w:r>
         <w:instrText>.</w:instrText>
       </w:r>
-      <w:fldSimple w:instr=" SEQ MTEqn \c \* Arabic \* MERGEFORMAT ">
-        <w:r>
-          <w:rPr>
-            <w:noProof/>
-          </w:rPr>
-          <w:instrText>5</w:instrText>
-        </w:r>
-      </w:fldSimple>
+      <w:r>
+        <w:fldChar w:fldCharType="begin"/>
+      </w:r>
+      <w:r>
+        <w:instrText xml:space="preserve"> SEQ MTEqn \c \* Arabic \* MERGEFORMAT </w:instrText>
+      </w:r>
+      <w:r>
+        <w:fldChar w:fldCharType="separate"/>
+      </w:r>
+      <w:r>
+        <w:rPr>
+          <w:noProof/>
+        </w:rPr>
+        <w:instrText>5</w:instrText>
+      </w:r>
+      <w:r>
+        <w:rPr>
+          <w:noProof/>
+        </w:rPr>
+        <w:fldChar w:fldCharType="end"/>
+      </w:r>
       <w:r>
         <w:instrText>)</w:instrText>
       </w:r>
@@ -905,17 +1028,19 @@
       <w:r>
         <w:tab/>
       </w:r>
-      <w:r>
-        <w:rPr>
-          <w:position w:val="-124"/>
-        </w:rPr>
-        <w:object w:dxaOrig="2020" w:dyaOrig="2580">
-          <v:shape id="_x0000_i1314" type="#_x0000_t75" style="width:101.25pt;height:129pt" o:ole="">
+      <w:bookmarkStart w:id="3" w:name="_GoBack"/>
+      <w:r>
+        <w:rPr>
+          <w:position w:val="-144"/>
+        </w:rPr>
+        <w:object w:dxaOrig="2500" w:dyaOrig="3000" w14:anchorId="454FC9A5">
+          <v:shape id="_x0000_i1036" type="#_x0000_t75" style="width:125.25pt;height:150pt" o:ole="">
             <v:imagedata r:id="rId22" o:title=""/>
           </v:shape>
-          <o:OLEObject Type="Embed" ProgID="Equation.DSMT4" ShapeID="_x0000_i1314" DrawAspect="Content" ObjectID="_1645189202" r:id="rId23"/>
+          <o:OLEObject Type="Embed" ProgID="Equation.DSMT4" ShapeID="_x0000_i1036" DrawAspect="Content" ObjectID="_1646326477" r:id="rId23"/>
         </w:object>
       </w:r>
+      <w:bookmarkEnd w:id="3"/>
       <w:r>
         <w:t xml:space="preserve"> </w:t>
       </w:r>
@@ -940,25 +1065,51 @@
       <w:r>
         <w:instrText>(</w:instrText>
       </w:r>
-      <w:fldSimple w:instr=" SEQ MTSec \c \* Arabic \* MERGEFORMAT ">
-        <w:r>
-          <w:rPr>
-            <w:noProof/>
-          </w:rPr>
-          <w:instrText>1</w:instrText>
-        </w:r>
-      </w:fldSimple>
+      <w:r>
+        <w:fldChar w:fldCharType="begin"/>
+      </w:r>
+      <w:r>
+        <w:instrText xml:space="preserve"> SEQ MTSec \c \* Arabic \* MERGEFORMAT </w:instrText>
+      </w:r>
+      <w:r>
+        <w:fldChar w:fldCharType="separate"/>
+      </w:r>
+      <w:r>
+        <w:rPr>
+          <w:noProof/>
+        </w:rPr>
+        <w:instrText>1</w:instrText>
+      </w:r>
+      <w:r>
+        <w:rPr>
+          <w:noProof/>
+        </w:rPr>
+        <w:fldChar w:fldCharType="end"/>
+      </w:r>
       <w:r>
         <w:instrText>.</w:instrText>
       </w:r>
-      <w:fldSimple w:instr=" SEQ MTEqn \c \* Arabic \* MERGEFORMAT ">
-        <w:r>
-          <w:rPr>
-            <w:noProof/>
-          </w:rPr>
-          <w:instrText>6</w:instrText>
-        </w:r>
-      </w:fldSimple>
+      <w:r>
+        <w:fldChar w:fldCharType="begin"/>
+      </w:r>
+      <w:r>
+        <w:instrText xml:space="preserve"> SEQ MTEqn \c \* Arabic \* MERGEFORMAT </w:instrText>
+      </w:r>
+      <w:r>
+        <w:fldChar w:fldCharType="separate"/>
+      </w:r>
+      <w:r>
+        <w:rPr>
+          <w:noProof/>
+        </w:rPr>
+        <w:instrText>6</w:instrText>
+      </w:r>
+      <w:r>
+        <w:rPr>
+          <w:noProof/>
+        </w:rPr>
+        <w:fldChar w:fldCharType="end"/>
+      </w:r>
       <w:r>
         <w:instrText>)</w:instrText>
       </w:r>
@@ -972,8 +1123,6 @@
           <w:rFonts w:ascii="Times New Roman" w:hAnsi="Times New Roman" w:cs="Times New Roman"/>
         </w:rPr>
       </w:pPr>
-      <w:bookmarkStart w:id="3" w:name="_GoBack"/>
-      <w:bookmarkEnd w:id="3"/>
     </w:p>
     <w:sectPr>
       <w:pgSz w:w="11906" w:h="16838"/>

</xml_diff>

<commit_message>
Erro na relaxamento da versao julia consertado. Estrura dos arquivos da versao python modificada.
</commit_message>
<xml_diff>
--- a/doc/Weibull_inv.docx
+++ b/doc/Weibull_inv.docx
@@ -142,7 +142,7 @@
           <v:shape id="_x0000_i1025" type="#_x0000_t75" style="width:9pt;height:14.25pt" o:ole="">
             <v:imagedata r:id="rId4" o:title=""/>
           </v:shape>
-          <o:OLEObject Type="Embed" ProgID="Equation.DSMT4" ShapeID="_x0000_i1025" DrawAspect="Content" ObjectID="_1646326468" r:id="rId5"/>
+          <o:OLEObject Type="Embed" ProgID="Equation.DSMT4" ShapeID="_x0000_i1025" DrawAspect="Content" ObjectID="_1646333682" r:id="rId5"/>
         </w:object>
       </w:r>
       <w:r>
@@ -162,7 +162,7 @@
           <v:shape id="_x0000_i1026" type="#_x0000_t75" style="width:120pt;height:39.75pt" o:ole="">
             <v:imagedata r:id="rId6" o:title=""/>
           </v:shape>
-          <o:OLEObject Type="Embed" ProgID="Equation.DSMT4" ShapeID="_x0000_i1026" DrawAspect="Content" ObjectID="_1646326469" r:id="rId7"/>
+          <o:OLEObject Type="Embed" ProgID="Equation.DSMT4" ShapeID="_x0000_i1026" DrawAspect="Content" ObjectID="_1646333683" r:id="rId7"/>
         </w:object>
       </w:r>
       <w:r>
@@ -202,51 +202,25 @@
       <w:r>
         <w:instrText>(</w:instrText>
       </w:r>
-      <w:r>
-        <w:fldChar w:fldCharType="begin"/>
-      </w:r>
-      <w:r>
-        <w:instrText xml:space="preserve"> SEQ MTSec \c \* Arabic \* MERGEFORMAT </w:instrText>
-      </w:r>
-      <w:r>
-        <w:fldChar w:fldCharType="separate"/>
-      </w:r>
-      <w:r>
-        <w:rPr>
-          <w:noProof/>
-        </w:rPr>
-        <w:instrText>1</w:instrText>
-      </w:r>
-      <w:r>
-        <w:rPr>
-          <w:noProof/>
-        </w:rPr>
-        <w:fldChar w:fldCharType="end"/>
-      </w:r>
+      <w:fldSimple w:instr=" SEQ MTSec \c \* Arabic \* MERGEFORMAT ">
+        <w:r>
+          <w:rPr>
+            <w:noProof/>
+          </w:rPr>
+          <w:instrText>1</w:instrText>
+        </w:r>
+      </w:fldSimple>
       <w:r>
         <w:instrText>.</w:instrText>
       </w:r>
-      <w:r>
-        <w:fldChar w:fldCharType="begin"/>
-      </w:r>
-      <w:r>
-        <w:instrText xml:space="preserve"> SEQ MTEqn \c \* Arabic \* MERGEFORMAT </w:instrText>
-      </w:r>
-      <w:r>
-        <w:fldChar w:fldCharType="separate"/>
-      </w:r>
-      <w:r>
-        <w:rPr>
-          <w:noProof/>
-        </w:rPr>
-        <w:instrText>1</w:instrText>
-      </w:r>
-      <w:r>
-        <w:rPr>
-          <w:noProof/>
-        </w:rPr>
-        <w:fldChar w:fldCharType="end"/>
-      </w:r>
+      <w:fldSimple w:instr=" SEQ MTEqn \c \* Arabic \* MERGEFORMAT ">
+        <w:r>
+          <w:rPr>
+            <w:noProof/>
+          </w:rPr>
+          <w:instrText>1</w:instrText>
+        </w:r>
+      </w:fldSimple>
       <w:r>
         <w:instrText>)</w:instrText>
       </w:r>
@@ -270,7 +244,7 @@
           <v:shape id="_x0000_i1027" type="#_x0000_t75" style="width:12pt;height:11.25pt" o:ole="">
             <v:imagedata r:id="rId8" o:title=""/>
           </v:shape>
-          <o:OLEObject Type="Embed" ProgID="Equation.DSMT4" ShapeID="_x0000_i1027" DrawAspect="Content" ObjectID="_1646326470" r:id="rId9"/>
+          <o:OLEObject Type="Embed" ProgID="Equation.DSMT4" ShapeID="_x0000_i1027" DrawAspect="Content" ObjectID="_1646333684" r:id="rId9"/>
         </w:object>
       </w:r>
       <w:r>
@@ -284,7 +258,7 @@
           <v:shape id="_x0000_i1028" type="#_x0000_t75" style="width:9.75pt;height:9.75pt" o:ole="">
             <v:imagedata r:id="rId10" o:title=""/>
           </v:shape>
-          <o:OLEObject Type="Embed" ProgID="Equation.DSMT4" ShapeID="_x0000_i1028" DrawAspect="Content" ObjectID="_1646326471" r:id="rId11"/>
+          <o:OLEObject Type="Embed" ProgID="Equation.DSMT4" ShapeID="_x0000_i1028" DrawAspect="Content" ObjectID="_1646333685" r:id="rId11"/>
         </w:object>
       </w:r>
       <w:r>
@@ -306,7 +280,7 @@
           <v:shape id="_x0000_i1029" type="#_x0000_t75" style="width:32.25pt;height:63.75pt" o:ole="">
             <v:imagedata r:id="rId12" o:title=""/>
           </v:shape>
-          <o:OLEObject Type="Embed" ProgID="Equation.DSMT4" ShapeID="_x0000_i1029" DrawAspect="Content" ObjectID="_1646326472" r:id="rId13"/>
+          <o:OLEObject Type="Embed" ProgID="Equation.DSMT4" ShapeID="_x0000_i1029" DrawAspect="Content" ObjectID="_1646333686" r:id="rId13"/>
         </w:object>
       </w:r>
       <w:r>
@@ -334,51 +308,25 @@
       <w:r>
         <w:instrText>(</w:instrText>
       </w:r>
-      <w:r>
-        <w:fldChar w:fldCharType="begin"/>
-      </w:r>
-      <w:r>
-        <w:instrText xml:space="preserve"> SEQ MTSec \c \* Arabic \* MERGEFORMAT </w:instrText>
-      </w:r>
-      <w:r>
-        <w:fldChar w:fldCharType="separate"/>
-      </w:r>
-      <w:r>
-        <w:rPr>
-          <w:noProof/>
-        </w:rPr>
-        <w:instrText>1</w:instrText>
-      </w:r>
-      <w:r>
-        <w:rPr>
-          <w:noProof/>
-        </w:rPr>
-        <w:fldChar w:fldCharType="end"/>
-      </w:r>
+      <w:fldSimple w:instr=" SEQ MTSec \c \* Arabic \* MERGEFORMAT ">
+        <w:r>
+          <w:rPr>
+            <w:noProof/>
+          </w:rPr>
+          <w:instrText>1</w:instrText>
+        </w:r>
+      </w:fldSimple>
       <w:r>
         <w:instrText>.</w:instrText>
       </w:r>
-      <w:r>
-        <w:fldChar w:fldCharType="begin"/>
-      </w:r>
-      <w:r>
-        <w:instrText xml:space="preserve"> SEQ MTEqn \c \* Arabic \* MERGEFORMAT </w:instrText>
-      </w:r>
-      <w:r>
-        <w:fldChar w:fldCharType="separate"/>
-      </w:r>
-      <w:r>
-        <w:rPr>
-          <w:noProof/>
-        </w:rPr>
-        <w:instrText>2</w:instrText>
-      </w:r>
-      <w:r>
-        <w:rPr>
-          <w:noProof/>
-        </w:rPr>
-        <w:fldChar w:fldCharType="end"/>
-      </w:r>
+      <w:fldSimple w:instr=" SEQ MTEqn \c \* Arabic \* MERGEFORMAT ">
+        <w:r>
+          <w:rPr>
+            <w:noProof/>
+          </w:rPr>
+          <w:instrText>2</w:instrText>
+        </w:r>
+      </w:fldSimple>
       <w:r>
         <w:instrText>)</w:instrText>
       </w:r>
@@ -456,24 +404,11 @@
       <w:r>
         <w:instrText xml:space="preserve"> GOTOBUTTON ZEqnNum576703  \* MERGEFORMAT </w:instrText>
       </w:r>
-      <w:r>
-        <w:fldChar w:fldCharType="begin"/>
-      </w:r>
-      <w:r>
-        <w:instrText xml:space="preserve"> REF ZEqnNum576703 \*</w:instrText>
-      </w:r>
-      <w:r>
-        <w:instrText xml:space="preserve"> Charformat \! \* MERGEFORMAT </w:instrText>
-      </w:r>
-      <w:r>
-        <w:fldChar w:fldCharType="separate"/>
-      </w:r>
-      <w:r>
-        <w:instrText>(1.2)</w:instrText>
-      </w:r>
-      <w:r>
-        <w:fldChar w:fldCharType="end"/>
-      </w:r>
+      <w:fldSimple w:instr=" REF ZEqnNum576703 \* Charformat \! \* MERGEFORMAT ">
+        <w:r>
+          <w:instrText>(1.2)</w:instrText>
+        </w:r>
+      </w:fldSimple>
       <w:r>
         <w:fldChar w:fldCharType="end"/>
       </w:r>
@@ -503,7 +438,7 @@
           <v:shape id="_x0000_i1030" type="#_x0000_t75" style="width:111.75pt;height:39.75pt" o:ole="">
             <v:imagedata r:id="rId14" o:title=""/>
           </v:shape>
-          <o:OLEObject Type="Embed" ProgID="Equation.DSMT4" ShapeID="_x0000_i1030" DrawAspect="Content" ObjectID="_1646326473" r:id="rId15"/>
+          <o:OLEObject Type="Embed" ProgID="Equation.DSMT4" ShapeID="_x0000_i1030" DrawAspect="Content" ObjectID="_1646333687" r:id="rId15"/>
         </w:object>
       </w:r>
       <w:r>
@@ -530,51 +465,25 @@
       <w:r>
         <w:instrText>(</w:instrText>
       </w:r>
-      <w:r>
-        <w:fldChar w:fldCharType="begin"/>
-      </w:r>
-      <w:r>
-        <w:instrText xml:space="preserve"> SEQ MTSec \c \* Arabic \* MERGEFORMAT </w:instrText>
-      </w:r>
-      <w:r>
-        <w:fldChar w:fldCharType="separate"/>
-      </w:r>
-      <w:r>
-        <w:rPr>
-          <w:noProof/>
-        </w:rPr>
-        <w:instrText>1</w:instrText>
-      </w:r>
-      <w:r>
-        <w:rPr>
-          <w:noProof/>
-        </w:rPr>
-        <w:fldChar w:fldCharType="end"/>
-      </w:r>
+      <w:fldSimple w:instr=" SEQ MTSec \c \* Arabic \* MERGEFORMAT ">
+        <w:r>
+          <w:rPr>
+            <w:noProof/>
+          </w:rPr>
+          <w:instrText>1</w:instrText>
+        </w:r>
+      </w:fldSimple>
       <w:r>
         <w:instrText>.</w:instrText>
       </w:r>
-      <w:r>
-        <w:fldChar w:fldCharType="begin"/>
-      </w:r>
-      <w:r>
-        <w:instrText xml:space="preserve"> SEQ MTEqn \c \* Arabic \* MERGEFORMAT </w:instrText>
-      </w:r>
-      <w:r>
-        <w:fldChar w:fldCharType="separate"/>
-      </w:r>
-      <w:r>
-        <w:rPr>
-          <w:noProof/>
-        </w:rPr>
-        <w:instrText>3</w:instrText>
-      </w:r>
-      <w:r>
-        <w:rPr>
-          <w:noProof/>
-        </w:rPr>
-        <w:fldChar w:fldCharType="end"/>
-      </w:r>
+      <w:fldSimple w:instr=" SEQ MTEqn \c \* Arabic \* MERGEFORMAT ">
+        <w:r>
+          <w:rPr>
+            <w:noProof/>
+          </w:rPr>
+          <w:instrText>3</w:instrText>
+        </w:r>
+      </w:fldSimple>
       <w:r>
         <w:instrText>)</w:instrText>
       </w:r>
@@ -633,7 +542,7 @@
           <v:shape id="_x0000_i1031" type="#_x0000_t75" style="width:114.75pt;height:39.75pt" o:ole="">
             <v:imagedata r:id="rId16" o:title=""/>
           </v:shape>
-          <o:OLEObject Type="Embed" ProgID="Equation.DSMT4" ShapeID="_x0000_i1031" DrawAspect="Content" ObjectID="_1646326474" r:id="rId17"/>
+          <o:OLEObject Type="Embed" ProgID="Equation.DSMT4" ShapeID="_x0000_i1031" DrawAspect="Content" ObjectID="_1646333688" r:id="rId17"/>
         </w:object>
       </w:r>
       <w:r>
@@ -661,51 +570,25 @@
       <w:r>
         <w:instrText>(</w:instrText>
       </w:r>
-      <w:r>
-        <w:fldChar w:fldCharType="begin"/>
-      </w:r>
-      <w:r>
-        <w:instrText xml:space="preserve"> SEQ MTSec \c \* Arabic \* MERGEFORMAT </w:instrText>
-      </w:r>
-      <w:r>
-        <w:fldChar w:fldCharType="separate"/>
-      </w:r>
-      <w:r>
-        <w:rPr>
-          <w:noProof/>
-        </w:rPr>
-        <w:instrText>1</w:instrText>
-      </w:r>
-      <w:r>
-        <w:rPr>
-          <w:noProof/>
-        </w:rPr>
-        <w:fldChar w:fldCharType="end"/>
-      </w:r>
+      <w:fldSimple w:instr=" SEQ MTSec \c \* Arabic \* MERGEFORMAT ">
+        <w:r>
+          <w:rPr>
+            <w:noProof/>
+          </w:rPr>
+          <w:instrText>1</w:instrText>
+        </w:r>
+      </w:fldSimple>
       <w:r>
         <w:instrText>.</w:instrText>
       </w:r>
-      <w:r>
-        <w:fldChar w:fldCharType="begin"/>
-      </w:r>
-      <w:r>
-        <w:instrText xml:space="preserve"> SEQ MTEqn \c \* Arabic \* MERGEFORMAT </w:instrText>
-      </w:r>
-      <w:r>
-        <w:fldChar w:fldCharType="separate"/>
-      </w:r>
-      <w:r>
-        <w:rPr>
-          <w:noProof/>
-        </w:rPr>
-        <w:instrText>4</w:instrText>
-      </w:r>
-      <w:r>
-        <w:rPr>
-          <w:noProof/>
-        </w:rPr>
-        <w:fldChar w:fldCharType="end"/>
-      </w:r>
+      <w:fldSimple w:instr=" SEQ MTEqn \c \* Arabic \* MERGEFORMAT ">
+        <w:r>
+          <w:rPr>
+            <w:noProof/>
+          </w:rPr>
+          <w:instrText>4</w:instrText>
+        </w:r>
+      </w:fldSimple>
       <w:r>
         <w:instrText>)</w:instrText>
       </w:r>
@@ -799,7 +682,7 @@
           <v:shape id="_x0000_i1032" type="#_x0000_t75" style="width:45pt;height:14.25pt" o:ole="">
             <v:imagedata r:id="rId18" o:title=""/>
           </v:shape>
-          <o:OLEObject Type="Embed" ProgID="Equation.DSMT4" ShapeID="_x0000_i1032" DrawAspect="Content" ObjectID="_1646326475" r:id="rId19"/>
+          <o:OLEObject Type="Embed" ProgID="Equation.DSMT4" ShapeID="_x0000_i1032" DrawAspect="Content" ObjectID="_1646333689" r:id="rId19"/>
         </w:object>
       </w:r>
       <w:r>
@@ -884,17 +767,19 @@
       <w:r>
         <w:tab/>
       </w:r>
+      <w:bookmarkStart w:id="3" w:name="_GoBack"/>
       <w:r>
         <w:rPr>
           <w:position w:val="-52"/>
         </w:rPr>
-        <w:object w:dxaOrig="4459" w:dyaOrig="1160" w14:anchorId="680C9227">
-          <v:shape id="_x0000_i1033" type="#_x0000_t75" style="width:222.75pt;height:57.75pt" o:ole="">
+        <w:object w:dxaOrig="4320" w:dyaOrig="1160" w14:anchorId="680C9227">
+          <v:shape id="_x0000_i1036" type="#_x0000_t75" style="width:3in;height:57.75pt" o:ole="">
             <v:imagedata r:id="rId20" o:title=""/>
           </v:shape>
-          <o:OLEObject Type="Embed" ProgID="Equation.DSMT4" ShapeID="_x0000_i1033" DrawAspect="Content" ObjectID="_1646326476" r:id="rId21"/>
+          <o:OLEObject Type="Embed" ProgID="Equation.DSMT4" ShapeID="_x0000_i1036" DrawAspect="Content" ObjectID="_1646333690" r:id="rId21"/>
         </w:object>
       </w:r>
+      <w:bookmarkEnd w:id="3"/>
       <w:r>
         <w:t xml:space="preserve"> </w:t>
       </w:r>
@@ -919,51 +804,25 @@
       <w:r>
         <w:instrText>(</w:instrText>
       </w:r>
-      <w:r>
-        <w:fldChar w:fldCharType="begin"/>
-      </w:r>
-      <w:r>
-        <w:instrText xml:space="preserve"> SEQ MTSec \c \* Arabic \* MERGEFORMAT </w:instrText>
-      </w:r>
-      <w:r>
-        <w:fldChar w:fldCharType="separate"/>
-      </w:r>
-      <w:r>
-        <w:rPr>
-          <w:noProof/>
-        </w:rPr>
-        <w:instrText>1</w:instrText>
-      </w:r>
-      <w:r>
-        <w:rPr>
-          <w:noProof/>
-        </w:rPr>
-        <w:fldChar w:fldCharType="end"/>
-      </w:r>
+      <w:fldSimple w:instr=" SEQ MTSec \c \* Arabic \* MERGEFORMAT ">
+        <w:r>
+          <w:rPr>
+            <w:noProof/>
+          </w:rPr>
+          <w:instrText>1</w:instrText>
+        </w:r>
+      </w:fldSimple>
       <w:r>
         <w:instrText>.</w:instrText>
       </w:r>
-      <w:r>
-        <w:fldChar w:fldCharType="begin"/>
-      </w:r>
-      <w:r>
-        <w:instrText xml:space="preserve"> SEQ MTEqn \c \* Arabic \* MERGEFORMAT </w:instrText>
-      </w:r>
-      <w:r>
-        <w:fldChar w:fldCharType="separate"/>
-      </w:r>
-      <w:r>
-        <w:rPr>
-          <w:noProof/>
-        </w:rPr>
-        <w:instrText>5</w:instrText>
-      </w:r>
-      <w:r>
-        <w:rPr>
-          <w:noProof/>
-        </w:rPr>
-        <w:fldChar w:fldCharType="end"/>
-      </w:r>
+      <w:fldSimple w:instr=" SEQ MTEqn \c \* Arabic \* MERGEFORMAT ">
+        <w:r>
+          <w:rPr>
+            <w:noProof/>
+          </w:rPr>
+          <w:instrText>5</w:instrText>
+        </w:r>
+      </w:fldSimple>
       <w:r>
         <w:instrText>)</w:instrText>
       </w:r>
@@ -1028,19 +887,17 @@
       <w:r>
         <w:tab/>
       </w:r>
-      <w:bookmarkStart w:id="3" w:name="_GoBack"/>
       <w:r>
         <w:rPr>
           <w:position w:val="-144"/>
         </w:rPr>
         <w:object w:dxaOrig="2500" w:dyaOrig="3000" w14:anchorId="454FC9A5">
-          <v:shape id="_x0000_i1036" type="#_x0000_t75" style="width:125.25pt;height:150pt" o:ole="">
+          <v:shape id="_x0000_i1034" type="#_x0000_t75" style="width:125.25pt;height:150pt" o:ole="">
             <v:imagedata r:id="rId22" o:title=""/>
           </v:shape>
-          <o:OLEObject Type="Embed" ProgID="Equation.DSMT4" ShapeID="_x0000_i1036" DrawAspect="Content" ObjectID="_1646326477" r:id="rId23"/>
+          <o:OLEObject Type="Embed" ProgID="Equation.DSMT4" ShapeID="_x0000_i1034" DrawAspect="Content" ObjectID="_1646333691" r:id="rId23"/>
         </w:object>
       </w:r>
-      <w:bookmarkEnd w:id="3"/>
       <w:r>
         <w:t xml:space="preserve"> </w:t>
       </w:r>
@@ -1065,51 +922,25 @@
       <w:r>
         <w:instrText>(</w:instrText>
       </w:r>
-      <w:r>
-        <w:fldChar w:fldCharType="begin"/>
-      </w:r>
-      <w:r>
-        <w:instrText xml:space="preserve"> SEQ MTSec \c \* Arabic \* MERGEFORMAT </w:instrText>
-      </w:r>
-      <w:r>
-        <w:fldChar w:fldCharType="separate"/>
-      </w:r>
-      <w:r>
-        <w:rPr>
-          <w:noProof/>
-        </w:rPr>
-        <w:instrText>1</w:instrText>
-      </w:r>
-      <w:r>
-        <w:rPr>
-          <w:noProof/>
-        </w:rPr>
-        <w:fldChar w:fldCharType="end"/>
-      </w:r>
+      <w:fldSimple w:instr=" SEQ MTSec \c \* Arabic \* MERGEFORMAT ">
+        <w:r>
+          <w:rPr>
+            <w:noProof/>
+          </w:rPr>
+          <w:instrText>1</w:instrText>
+        </w:r>
+      </w:fldSimple>
       <w:r>
         <w:instrText>.</w:instrText>
       </w:r>
-      <w:r>
-        <w:fldChar w:fldCharType="begin"/>
-      </w:r>
-      <w:r>
-        <w:instrText xml:space="preserve"> SEQ MTEqn \c \* Arabic \* MERGEFORMAT </w:instrText>
-      </w:r>
-      <w:r>
-        <w:fldChar w:fldCharType="separate"/>
-      </w:r>
-      <w:r>
-        <w:rPr>
-          <w:noProof/>
-        </w:rPr>
-        <w:instrText>6</w:instrText>
-      </w:r>
-      <w:r>
-        <w:rPr>
-          <w:noProof/>
-        </w:rPr>
-        <w:fldChar w:fldCharType="end"/>
-      </w:r>
+      <w:fldSimple w:instr=" SEQ MTEqn \c \* Arabic \* MERGEFORMAT ">
+        <w:r>
+          <w:rPr>
+            <w:noProof/>
+          </w:rPr>
+          <w:instrText>6</w:instrText>
+        </w:r>
+      </w:fldSimple>
       <w:r>
         <w:instrText>)</w:instrText>
       </w:r>

</xml_diff>